<commit_message>
Lucru la adaugare marfa declarata pe avizare maritima
</commit_message>
<xml_diff>
--- a/diverse/lucrare_draft.docx
+++ b/diverse/lucrare_draft.docx
@@ -35,7 +35,7 @@
           <w:lang w:val="ro-RO"/>
         </w:rPr>
       </w:pPr>
-      <w:hyperlink r:id="rId4" w:history="1">
+      <w:hyperlink r:id="rId6" w:history="1">
         <w:r>
           <w:rPr>
             <w:rStyle w:val="Hyperlink"/>
@@ -278,7 +278,7 @@
       <w:proofErr w:type="spellEnd"/>
     </w:p>
     <w:p>
-      <w:hyperlink r:id="rId5" w:history="1">
+      <w:hyperlink r:id="rId7" w:history="1">
         <w:r>
           <w:rPr>
             <w:rStyle w:val="Hyperlink"/>
@@ -326,7 +326,7 @@
       </w:r>
     </w:p>
     <w:p>
-      <w:hyperlink r:id="rId6" w:history="1">
+      <w:hyperlink r:id="rId8" w:history="1">
         <w:r>
           <w:rPr>
             <w:rStyle w:val="Hyperlink"/>
@@ -394,7 +394,7 @@
       </w:r>
     </w:p>
     <w:p>
-      <w:hyperlink r:id="rId7" w:history="1">
+      <w:hyperlink r:id="rId9" w:history="1">
         <w:r>
           <w:rPr>
             <w:rStyle w:val="Hyperlink"/>
@@ -403,6 +403,26 @@
         </w:r>
       </w:hyperlink>
     </w:p>
+    <w:p>
+      <w:hyperlink r:id="rId10" w:history="1">
+        <w:r>
+          <w:rPr>
+            <w:rStyle w:val="Hyperlink"/>
+          </w:rPr>
+          <w:t>https://blog.angular-university.io/angular-form-array/</w:t>
+        </w:r>
+      </w:hyperlink>
+    </w:p>
+    <w:p>
+      <w:hyperlink r:id="rId11" w:history="1">
+        <w:r>
+          <w:rPr>
+            <w:rStyle w:val="Hyperlink"/>
+          </w:rPr>
+          <w:t>https://stackoverflow.com/questions/67000674/type-abstractcontrol-is-not-assignable-to-type-formgroup</w:t>
+        </w:r>
+      </w:hyperlink>
+    </w:p>
     <w:p/>
     <w:p>
       <w:r>
@@ -423,12 +443,60 @@
       <w:proofErr w:type="spellEnd"/>
     </w:p>
     <w:p>
-      <w:hyperlink r:id="rId8" w:history="1">
+      <w:pPr>
+        <w:rPr>
+          <w:color w:val="0563C1" w:themeColor="hyperlink"/>
+          <w:u w:val="single"/>
+        </w:rPr>
+      </w:pPr>
+      <w:hyperlink r:id="rId12" w:history="1">
         <w:r>
           <w:rPr>
             <w:rStyle w:val="Hyperlink"/>
           </w:rPr>
           <w:t>https://blog.octoperf.com/angular-performance-optimization---ngfor-trackby/#</w:t>
+        </w:r>
+      </w:hyperlink>
+    </w:p>
+    <w:p>
+      <w:proofErr w:type="spellStart"/>
+      <w:r>
+        <w:lastRenderedPageBreak/>
+        <w:t>Validari</w:t>
+      </w:r>
+      <w:proofErr w:type="spellEnd"/>
+      <w:r>
+        <w:t xml:space="preserve"> server side </w:t>
+      </w:r>
+      <w:proofErr w:type="spellStart"/>
+      <w:r>
+        <w:t>utilizand</w:t>
+      </w:r>
+      <w:proofErr w:type="spellEnd"/>
+      <w:r>
+        <w:t xml:space="preserve"> </w:t>
+      </w:r>
+      <w:proofErr w:type="spellStart"/>
+      <w:r>
+        <w:t>libraria</w:t>
+      </w:r>
+      <w:proofErr w:type="spellEnd"/>
+      <w:r>
+        <w:t xml:space="preserve"> </w:t>
+      </w:r>
+      <w:proofErr w:type="spellStart"/>
+      <w:r>
+        <w:t>javaxValidation</w:t>
+      </w:r>
+      <w:proofErr w:type="spellEnd"/>
+    </w:p>
+    <w:p>
+      <w:hyperlink r:id="rId13" w:history="1">
+        <w:r>
+          <w:rPr>
+            <w:rStyle w:val="Hyperlink"/>
+          </w:rPr>
+          <w:t>https://www.baeldung.com/spring-validate-list-controller</w:t>
         </w:r>
       </w:hyperlink>
     </w:p>
@@ -442,6 +510,56 @@
     </w:sectPr>
   </w:body>
 </w:document>
+</file>
+
+<file path=word/endnotes.xml><?xml version="1.0" encoding="utf-8"?>
+<w:endnotes xmlns:wpc="http://schemas.microsoft.com/office/word/2010/wordprocessingCanvas" xmlns:cx="http://schemas.microsoft.com/office/drawing/2014/chartex" xmlns:cx1="http://schemas.microsoft.com/office/drawing/2015/9/8/chartex" xmlns:cx2="http://schemas.microsoft.com/office/drawing/2015/10/21/chartex" xmlns:cx3="http://schemas.microsoft.com/office/drawing/2016/5/9/chartex" xmlns:cx4="http://schemas.microsoft.com/office/drawing/2016/5/10/chartex" xmlns:cx5="http://schemas.microsoft.com/office/drawing/2016/5/11/chartex" xmlns:cx6="http://schemas.microsoft.com/office/drawing/2016/5/12/chartex" xmlns:cx7="http://schemas.microsoft.com/office/drawing/2016/5/13/chartex" xmlns:cx8="http://schemas.microsoft.com/office/drawing/2016/5/14/chartex" xmlns:mc="http://schemas.openxmlformats.org/markup-compatibility/2006" xmlns:aink="http://schemas.microsoft.com/office/drawing/2016/ink" xmlns:am3d="http://schemas.microsoft.com/office/drawing/2017/model3d" xmlns:o="urn:schemas-microsoft-com:office:office" xmlns:oel="http://schemas.microsoft.com/office/2019/extlst" xmlns:r="http://schemas.openxmlformats.org/officeDocument/2006/relationships" xmlns:m="http://schemas.openxmlformats.org/officeDocument/2006/math" xmlns:v="urn:schemas-microsoft-com:vml" xmlns:wp14="http://schemas.microsoft.com/office/word/2010/wordprocessingDrawing" xmlns:wp="http://schemas.openxmlformats.org/drawingml/2006/wordprocessingDrawing" xmlns:w10="urn:schemas-microsoft-com:office:word" xmlns:w="http://schemas.openxmlformats.org/wordprocessingml/2006/main" xmlns:w14="http://schemas.microsoft.com/office/word/2010/wordml" xmlns:w15="http://schemas.microsoft.com/office/word/2012/wordml" xmlns:w16cex="http://schemas.microsoft.com/office/word/2018/wordml/cex" xmlns:w16cid="http://schemas.microsoft.com/office/word/2016/wordml/cid" xmlns:w16="http://schemas.microsoft.com/office/word/2018/wordml" xmlns:w16sdtdh="http://schemas.microsoft.com/office/word/2020/wordml/sdtdatahash" xmlns:w16se="http://schemas.microsoft.com/office/word/2015/wordml/symex" xmlns:wpg="http://schemas.microsoft.com/office/word/2010/wordprocessingGroup" xmlns:wpi="http://schemas.microsoft.com/office/word/2010/wordprocessingInk" xmlns:wne="http://schemas.microsoft.com/office/word/2006/wordml" xmlns:wps="http://schemas.microsoft.com/office/word/2010/wordprocessingShape" mc:Ignorable="w14 w15 w16se w16cid w16 w16cex w16sdtdh wp14">
+  <w:endnote w:type="separator" w:id="-1">
+    <w:p>
+      <w:pPr>
+        <w:spacing w:after="0" w:line="240" w:lineRule="auto"/>
+      </w:pPr>
+      <w:r>
+        <w:separator/>
+      </w:r>
+    </w:p>
+  </w:endnote>
+  <w:endnote w:type="continuationSeparator" w:id="0">
+    <w:p>
+      <w:pPr>
+        <w:spacing w:after="0" w:line="240" w:lineRule="auto"/>
+      </w:pPr>
+      <w:r>
+        <w:continuationSeparator/>
+      </w:r>
+    </w:p>
+  </w:endnote>
+</w:endnotes>
+</file>
+
+<file path=word/footnotes.xml><?xml version="1.0" encoding="utf-8"?>
+<w:footnotes xmlns:wpc="http://schemas.microsoft.com/office/word/2010/wordprocessingCanvas" xmlns:cx="http://schemas.microsoft.com/office/drawing/2014/chartex" xmlns:cx1="http://schemas.microsoft.com/office/drawing/2015/9/8/chartex" xmlns:cx2="http://schemas.microsoft.com/office/drawing/2015/10/21/chartex" xmlns:cx3="http://schemas.microsoft.com/office/drawing/2016/5/9/chartex" xmlns:cx4="http://schemas.microsoft.com/office/drawing/2016/5/10/chartex" xmlns:cx5="http://schemas.microsoft.com/office/drawing/2016/5/11/chartex" xmlns:cx6="http://schemas.microsoft.com/office/drawing/2016/5/12/chartex" xmlns:cx7="http://schemas.microsoft.com/office/drawing/2016/5/13/chartex" xmlns:cx8="http://schemas.microsoft.com/office/drawing/2016/5/14/chartex" xmlns:mc="http://schemas.openxmlformats.org/markup-compatibility/2006" xmlns:aink="http://schemas.microsoft.com/office/drawing/2016/ink" xmlns:am3d="http://schemas.microsoft.com/office/drawing/2017/model3d" xmlns:o="urn:schemas-microsoft-com:office:office" xmlns:oel="http://schemas.microsoft.com/office/2019/extlst" xmlns:r="http://schemas.openxmlformats.org/officeDocument/2006/relationships" xmlns:m="http://schemas.openxmlformats.org/officeDocument/2006/math" xmlns:v="urn:schemas-microsoft-com:vml" xmlns:wp14="http://schemas.microsoft.com/office/word/2010/wordprocessingDrawing" xmlns:wp="http://schemas.openxmlformats.org/drawingml/2006/wordprocessingDrawing" xmlns:w10="urn:schemas-microsoft-com:office:word" xmlns:w="http://schemas.openxmlformats.org/wordprocessingml/2006/main" xmlns:w14="http://schemas.microsoft.com/office/word/2010/wordml" xmlns:w15="http://schemas.microsoft.com/office/word/2012/wordml" xmlns:w16cex="http://schemas.microsoft.com/office/word/2018/wordml/cex" xmlns:w16cid="http://schemas.microsoft.com/office/word/2016/wordml/cid" xmlns:w16="http://schemas.microsoft.com/office/word/2018/wordml" xmlns:w16sdtdh="http://schemas.microsoft.com/office/word/2020/wordml/sdtdatahash" xmlns:w16se="http://schemas.microsoft.com/office/word/2015/wordml/symex" xmlns:wpg="http://schemas.microsoft.com/office/word/2010/wordprocessingGroup" xmlns:wpi="http://schemas.microsoft.com/office/word/2010/wordprocessingInk" xmlns:wne="http://schemas.microsoft.com/office/word/2006/wordml" xmlns:wps="http://schemas.microsoft.com/office/word/2010/wordprocessingShape" mc:Ignorable="w14 w15 w16se w16cid w16 w16cex w16sdtdh wp14">
+  <w:footnote w:type="separator" w:id="-1">
+    <w:p>
+      <w:pPr>
+        <w:spacing w:after="0" w:line="240" w:lineRule="auto"/>
+      </w:pPr>
+      <w:r>
+        <w:separator/>
+      </w:r>
+    </w:p>
+  </w:footnote>
+  <w:footnote w:type="continuationSeparator" w:id="0">
+    <w:p>
+      <w:pPr>
+        <w:spacing w:after="0" w:line="240" w:lineRule="auto"/>
+      </w:pPr>
+      <w:r>
+        <w:continuationSeparator/>
+      </w:r>
+    </w:p>
+  </w:footnote>
+</w:footnotes>
 </file>
 
 <file path=word/styles.xml><?xml version="1.0" encoding="utf-8"?>
@@ -895,6 +1013,50 @@
       <w:shd w:val="clear" w:color="auto" w:fill="E1DFDD"/>
     </w:rPr>
   </w:style>
+  <w:style w:type="paragraph" w:styleId="Header">
+    <w:name w:val="header"/>
+    <w:basedOn w:val="Normal"/>
+    <w:link w:val="HeaderChar"/>
+    <w:uiPriority w:val="99"/>
+    <w:unhideWhenUsed/>
+    <w:rsid w:val="00332AC7"/>
+    <w:pPr>
+      <w:tabs>
+        <w:tab w:val="center" w:pos="4680"/>
+        <w:tab w:val="right" w:pos="9360"/>
+      </w:tabs>
+      <w:spacing w:after="0" w:line="240" w:lineRule="auto"/>
+    </w:pPr>
+  </w:style>
+  <w:style w:type="character" w:customStyle="1" w:styleId="HeaderChar">
+    <w:name w:val="Header Char"/>
+    <w:basedOn w:val="DefaultParagraphFont"/>
+    <w:link w:val="Header"/>
+    <w:uiPriority w:val="99"/>
+    <w:rsid w:val="00332AC7"/>
+  </w:style>
+  <w:style w:type="paragraph" w:styleId="Footer">
+    <w:name w:val="footer"/>
+    <w:basedOn w:val="Normal"/>
+    <w:link w:val="FooterChar"/>
+    <w:uiPriority w:val="99"/>
+    <w:unhideWhenUsed/>
+    <w:rsid w:val="00332AC7"/>
+    <w:pPr>
+      <w:tabs>
+        <w:tab w:val="center" w:pos="4680"/>
+        <w:tab w:val="right" w:pos="9360"/>
+      </w:tabs>
+      <w:spacing w:after="0" w:line="240" w:lineRule="auto"/>
+    </w:pPr>
+  </w:style>
+  <w:style w:type="character" w:customStyle="1" w:styleId="FooterChar">
+    <w:name w:val="Footer Char"/>
+    <w:basedOn w:val="DefaultParagraphFont"/>
+    <w:link w:val="Footer"/>
+    <w:uiPriority w:val="99"/>
+    <w:rsid w:val="00332AC7"/>
+  </w:style>
 </w:styles>
 </file>
 

</xml_diff>